<commit_message>
completed datting fetching from cart
</commit_message>
<xml_diff>
--- a/client/walkthrough.docx
+++ b/client/walkthrough.docx
@@ -33,89 +33,33 @@
         <w:rPr>
           <w:lang w:val="en-US"/>
         </w:rPr>
-        <w:t xml:space="preserve">Changes the product model from the API side are as follows firstly size and color attributes are now array as they store array of objects in each case </w:t>
-      </w:r>
-      <w:proofErr w:type="gramStart"/>
-      <w:r>
-        <w:rPr>
-          <w:lang w:val="en-US"/>
-        </w:rPr>
-        <w:t>and  added</w:t>
-      </w:r>
-      <w:proofErr w:type="gramEnd"/>
-      <w:r>
-        <w:rPr>
-          <w:lang w:val="en-US"/>
-        </w:rPr>
-        <w:t xml:space="preserve"> new attribute </w:t>
-      </w:r>
-      <w:proofErr w:type="spellStart"/>
-      <w:r>
-        <w:rPr>
-          <w:lang w:val="en-US"/>
-        </w:rPr>
-        <w:t>inStock</w:t>
-      </w:r>
-      <w:proofErr w:type="spellEnd"/>
-      <w:r>
-        <w:rPr>
-          <w:lang w:val="en-US"/>
-        </w:rPr>
-        <w:t xml:space="preserve"> in Boolean.</w:t>
-      </w:r>
-    </w:p>
-    <w:p>
-      <w:pPr>
-        <w:rPr>
-          <w:lang w:val="en-US"/>
-        </w:rPr>
-      </w:pPr>
-      <w:r>
-        <w:rPr>
-          <w:lang w:val="en-US"/>
-        </w:rPr>
-        <w:t>We also need to add some path that is we need to route the components accordingly so for that we need react-router-</w:t>
-      </w:r>
-      <w:proofErr w:type="spellStart"/>
-      <w:r>
-        <w:rPr>
-          <w:lang w:val="en-US"/>
-        </w:rPr>
-        <w:t>dom</w:t>
-      </w:r>
-      <w:proofErr w:type="spellEnd"/>
-      <w:r>
-        <w:rPr>
-          <w:lang w:val="en-US"/>
-        </w:rPr>
-        <w:t xml:space="preserve"> library and for that we need Router- Switch—Route (this type of ancestry and for further information read the documentation).</w:t>
-      </w:r>
-    </w:p>
-    <w:p>
-      <w:pPr>
-        <w:rPr>
-          <w:lang w:val="en-US"/>
-        </w:rPr>
-      </w:pPr>
-      <w:r>
-        <w:rPr>
-          <w:lang w:val="en-US"/>
-        </w:rPr>
-        <w:t xml:space="preserve">In this unit we basically added various routes for various pages and added links to the names of </w:t>
-      </w:r>
-      <w:proofErr w:type="spellStart"/>
-      <w:r>
-        <w:rPr>
-          <w:lang w:val="en-US"/>
-        </w:rPr>
-        <w:t>categy</w:t>
-      </w:r>
-      <w:proofErr w:type="spellEnd"/>
-      <w:r>
-        <w:rPr>
-          <w:lang w:val="en-US"/>
-        </w:rPr>
-        <w:t xml:space="preserve"> to redirect them to category page.</w:t>
+        <w:t>Changes the product model from the API side are as follows firstly size and color attributes are now array as they store array of objects in each case and  added new attribute inStock in Boolean.</w:t>
+      </w:r>
+    </w:p>
+    <w:p>
+      <w:pPr>
+        <w:rPr>
+          <w:lang w:val="en-US"/>
+        </w:rPr>
+      </w:pPr>
+      <w:r>
+        <w:rPr>
+          <w:lang w:val="en-US"/>
+        </w:rPr>
+        <w:t>We also need to add some path that is we need to route the components accordingly so for that we need react-router-dom library and for that we need Router- Switch—Route (this type of ancestry and for further information read the documentation).</w:t>
+      </w:r>
+    </w:p>
+    <w:p>
+      <w:pPr>
+        <w:rPr>
+          <w:lang w:val="en-US"/>
+        </w:rPr>
+      </w:pPr>
+      <w:r>
+        <w:rPr>
+          <w:lang w:val="en-US"/>
+        </w:rPr>
+        <w:t>In this unit we basically added various routes for various pages and added links to the names of categy to redirect them to category page.</w:t>
       </w:r>
     </w:p>
     <w:p>
@@ -149,216 +93,46 @@
         <w:rPr>
           <w:lang w:val="en-US"/>
         </w:rPr>
-        <w:t xml:space="preserve">Now to sort the </w:t>
-      </w:r>
-      <w:proofErr w:type="spellStart"/>
-      <w:r>
-        <w:rPr>
-          <w:lang w:val="en-US"/>
-        </w:rPr>
-        <w:t>the</w:t>
-      </w:r>
-      <w:proofErr w:type="spellEnd"/>
-      <w:r>
-        <w:rPr>
-          <w:lang w:val="en-US"/>
-        </w:rPr>
-        <w:t xml:space="preserve"> fetched products firstly we need to head to the product list page from where the all the products are being rendered and we need to pass the properties such as categories, </w:t>
-      </w:r>
-      <w:proofErr w:type="spellStart"/>
-      <w:proofErr w:type="gramStart"/>
-      <w:r>
-        <w:rPr>
-          <w:lang w:val="en-US"/>
-        </w:rPr>
-        <w:t>color,size</w:t>
-      </w:r>
-      <w:proofErr w:type="spellEnd"/>
-      <w:proofErr w:type="gramEnd"/>
-      <w:r>
-        <w:rPr>
-          <w:lang w:val="en-US"/>
-        </w:rPr>
-        <w:t xml:space="preserve"> and price sort.</w:t>
-      </w:r>
-    </w:p>
-    <w:p>
-      <w:pPr>
-        <w:rPr>
-          <w:lang w:val="en-US"/>
-        </w:rPr>
-      </w:pPr>
-      <w:r>
-        <w:rPr>
-          <w:lang w:val="en-US"/>
-        </w:rPr>
-        <w:t xml:space="preserve">We can get the categories from the </w:t>
-      </w:r>
-      <w:proofErr w:type="spellStart"/>
-      <w:r>
-        <w:rPr>
-          <w:lang w:val="en-US"/>
-        </w:rPr>
-        <w:t>url</w:t>
-      </w:r>
-      <w:proofErr w:type="spellEnd"/>
-      <w:r>
-        <w:rPr>
-          <w:lang w:val="en-US"/>
-        </w:rPr>
-        <w:t xml:space="preserve"> using </w:t>
-      </w:r>
-      <w:proofErr w:type="spellStart"/>
-      <w:r>
-        <w:rPr>
-          <w:lang w:val="en-US"/>
-        </w:rPr>
-        <w:t>uselocation</w:t>
-      </w:r>
-      <w:proofErr w:type="spellEnd"/>
-      <w:r>
-        <w:rPr>
-          <w:lang w:val="en-US"/>
-        </w:rPr>
-        <w:t xml:space="preserve"> hook and other properties from the assign them to a state variable using the </w:t>
-      </w:r>
-      <w:proofErr w:type="spellStart"/>
-      <w:r>
-        <w:rPr>
-          <w:lang w:val="en-US"/>
-        </w:rPr>
-        <w:t>onChange</w:t>
-      </w:r>
-      <w:proofErr w:type="spellEnd"/>
-      <w:r>
-        <w:rPr>
-          <w:lang w:val="en-US"/>
-        </w:rPr>
-        <w:t xml:space="preserve"> method in the container.</w:t>
-      </w:r>
-    </w:p>
-    <w:p>
-      <w:pPr>
-        <w:rPr>
-          <w:lang w:val="en-US"/>
-        </w:rPr>
-      </w:pPr>
-      <w:r>
-        <w:rPr>
-          <w:lang w:val="en-US"/>
-        </w:rPr>
-        <w:t xml:space="preserve">So now if we have the required values of the filters then we can use them for filtering using </w:t>
-      </w:r>
-      <w:proofErr w:type="spellStart"/>
-      <w:r>
-        <w:rPr>
-          <w:lang w:val="en-US"/>
-        </w:rPr>
-        <w:t>useEffect</w:t>
-      </w:r>
-      <w:proofErr w:type="spellEnd"/>
-      <w:r>
-        <w:rPr>
-          <w:lang w:val="en-US"/>
-        </w:rPr>
-        <w:t>.</w:t>
-      </w:r>
-    </w:p>
-    <w:p>
-      <w:pPr>
-        <w:rPr>
-          <w:lang w:val="en-US"/>
-        </w:rPr>
-      </w:pPr>
-      <w:r>
-        <w:rPr>
-          <w:lang w:val="en-US"/>
-        </w:rPr>
-        <w:t xml:space="preserve">First if any category is given the we can request the </w:t>
-      </w:r>
-      <w:proofErr w:type="spellStart"/>
-      <w:r>
-        <w:rPr>
-          <w:lang w:val="en-US"/>
-        </w:rPr>
-        <w:t>api</w:t>
-      </w:r>
-      <w:proofErr w:type="spellEnd"/>
-      <w:r>
-        <w:rPr>
-          <w:lang w:val="en-US"/>
-        </w:rPr>
-        <w:t xml:space="preserve"> route with the category </w:t>
-      </w:r>
-      <w:proofErr w:type="spellStart"/>
-      <w:r>
-        <w:rPr>
-          <w:lang w:val="en-US"/>
-        </w:rPr>
-        <w:t>querry</w:t>
-      </w:r>
-      <w:proofErr w:type="spellEnd"/>
-      <w:r>
-        <w:rPr>
-          <w:lang w:val="en-US"/>
-        </w:rPr>
-        <w:t xml:space="preserve"> and for the second </w:t>
-      </w:r>
-      <w:proofErr w:type="spellStart"/>
-      <w:r>
-        <w:rPr>
-          <w:lang w:val="en-US"/>
-        </w:rPr>
-        <w:t>useEffect</w:t>
-      </w:r>
-      <w:proofErr w:type="spellEnd"/>
-      <w:r>
-        <w:rPr>
-          <w:lang w:val="en-US"/>
-        </w:rPr>
-        <w:t xml:space="preserve"> we can use the filters(props) to filter the </w:t>
-      </w:r>
-      <w:proofErr w:type="spellStart"/>
-      <w:r>
-        <w:rPr>
-          <w:lang w:val="en-US"/>
-        </w:rPr>
-        <w:t>prev</w:t>
-      </w:r>
-      <w:proofErr w:type="spellEnd"/>
-      <w:r>
-        <w:rPr>
-          <w:lang w:val="en-US"/>
-        </w:rPr>
-        <w:t xml:space="preserve"> returned array from </w:t>
-      </w:r>
-      <w:proofErr w:type="spellStart"/>
-      <w:r>
-        <w:rPr>
-          <w:lang w:val="en-US"/>
-        </w:rPr>
-        <w:t>api</w:t>
-      </w:r>
-      <w:proofErr w:type="spellEnd"/>
-      <w:r>
-        <w:rPr>
-          <w:lang w:val="en-US"/>
-        </w:rPr>
-        <w:t xml:space="preserve"> request and for the last </w:t>
-      </w:r>
-      <w:proofErr w:type="spellStart"/>
-      <w:r>
-        <w:rPr>
-          <w:lang w:val="en-US"/>
-        </w:rPr>
-        <w:t>useEffect</w:t>
-      </w:r>
-      <w:proofErr w:type="spellEnd"/>
-      <w:r>
-        <w:rPr>
-          <w:lang w:val="en-US"/>
-        </w:rPr>
-        <w:t xml:space="preserve"> that is the price sorting we sort the array with respect to different aspect.</w:t>
+        <w:t>Now to sort the the fetched products firstly we need to head to the product list page from where the all the products are being rendered and we need to pass the properties such as categories, color,size and price sort.</w:t>
+      </w:r>
+    </w:p>
+    <w:p>
+      <w:pPr>
+        <w:rPr>
+          <w:lang w:val="en-US"/>
+        </w:rPr>
+      </w:pPr>
+      <w:r>
+        <w:rPr>
+          <w:lang w:val="en-US"/>
+        </w:rPr>
+        <w:t>We can get the categories from the url using uselocation hook and other properties from the assign them to a state variable using the onChange method in the container.</w:t>
+      </w:r>
+    </w:p>
+    <w:p>
+      <w:pPr>
+        <w:rPr>
+          <w:lang w:val="en-US"/>
+        </w:rPr>
+      </w:pPr>
+      <w:r>
+        <w:rPr>
+          <w:lang w:val="en-US"/>
+        </w:rPr>
+        <w:t>So now if we have the required values of the filters then we can use them for filtering using useEffect.</w:t>
+      </w:r>
+    </w:p>
+    <w:p>
+      <w:pPr>
+        <w:rPr>
+          <w:lang w:val="en-US"/>
+        </w:rPr>
+      </w:pPr>
+      <w:r>
+        <w:rPr>
+          <w:lang w:val="en-US"/>
+        </w:rPr>
+        <w:t>First if any category is given the we can request the api route with the category querry and for the second useEffect we can use the filters(props) to filter the prev returned array from api request and for the last useEffect that is the price sorting we sort the array with respect to different aspect.</w:t>
       </w:r>
     </w:p>
     <w:p>
@@ -402,70 +176,20 @@
         <w:rPr>
           <w:lang w:val="en-US"/>
         </w:rPr>
-        <w:t xml:space="preserve">To fetch a single product data firstly we need link the </w:t>
-      </w:r>
-      <w:proofErr w:type="spellStart"/>
-      <w:r>
-        <w:rPr>
-          <w:lang w:val="en-US"/>
-        </w:rPr>
-        <w:t>serch</w:t>
-      </w:r>
-      <w:proofErr w:type="spellEnd"/>
-      <w:r>
-        <w:rPr>
-          <w:lang w:val="en-US"/>
-        </w:rPr>
-        <w:t xml:space="preserve"> icon on the </w:t>
-      </w:r>
-      <w:proofErr w:type="gramStart"/>
-      <w:r>
-        <w:rPr>
-          <w:lang w:val="en-US"/>
-        </w:rPr>
-        <w:t>products(</w:t>
-      </w:r>
-      <w:proofErr w:type="gramEnd"/>
-      <w:r>
-        <w:rPr>
-          <w:lang w:val="en-US"/>
-        </w:rPr>
-        <w:t>when we hover over them) to the single product page.</w:t>
-      </w:r>
-    </w:p>
-    <w:p>
-      <w:pPr>
-        <w:rPr>
-          <w:lang w:val="en-US"/>
-        </w:rPr>
-      </w:pPr>
-      <w:proofErr w:type="gramStart"/>
-      <w:r>
-        <w:rPr>
-          <w:lang w:val="en-US"/>
-        </w:rPr>
-        <w:t>So</w:t>
-      </w:r>
-      <w:proofErr w:type="gramEnd"/>
-      <w:r>
-        <w:rPr>
-          <w:lang w:val="en-US"/>
-        </w:rPr>
-        <w:t xml:space="preserve"> to get a product we just need it id and then we can just use the </w:t>
-      </w:r>
-      <w:proofErr w:type="spellStart"/>
-      <w:r>
-        <w:rPr>
-          <w:lang w:val="en-US"/>
-        </w:rPr>
-        <w:t>api</w:t>
-      </w:r>
-      <w:proofErr w:type="spellEnd"/>
-      <w:r>
-        <w:rPr>
-          <w:lang w:val="en-US"/>
-        </w:rPr>
-        <w:t xml:space="preserve"> find/:id route to get that product.</w:t>
+        <w:t>To fetch a single product data firstly we need link the serch icon on the products(when we hover over them) to the single product page.</w:t>
+      </w:r>
+    </w:p>
+    <w:p>
+      <w:pPr>
+        <w:rPr>
+          <w:lang w:val="en-US"/>
+        </w:rPr>
+      </w:pPr>
+      <w:r>
+        <w:rPr>
+          <w:lang w:val="en-US"/>
+        </w:rPr>
+        <w:t>So to get a product we just need it id and then we can just use the api find/:id route to get that product.</w:t>
       </w:r>
     </w:p>
     <w:p>
@@ -491,22 +215,102 @@
         <w:rPr>
           <w:lang w:val="en-US"/>
         </w:rPr>
-        <w:t xml:space="preserve">In this section we have also created a generic requestMethods.js file which contains public request and </w:t>
-      </w:r>
-      <w:proofErr w:type="spellStart"/>
-      <w:r>
-        <w:rPr>
-          <w:lang w:val="en-US"/>
-        </w:rPr>
-        <w:t>userRequest</w:t>
-      </w:r>
-      <w:proofErr w:type="spellEnd"/>
-      <w:r>
-        <w:rPr>
-          <w:lang w:val="en-US"/>
-        </w:rPr>
-        <w:t xml:space="preserve"> then created by user also had Bearer token so need to generate from login.</w:t>
-      </w:r>
+        <w:t>In this section we have also created a generic requestMethods.js file which contains public request and userRequest then created by user also had Bearer token so need to generate from login.</w:t>
+      </w:r>
+    </w:p>
+    <w:p>
+      <w:pPr>
+        <w:rPr>
+          <w:b/>
+          <w:bCs/>
+          <w:sz w:val="28"/>
+          <w:szCs w:val="28"/>
+          <w:lang w:val="en-US"/>
+        </w:rPr>
+      </w:pPr>
+      <w:r>
+        <w:rPr>
+          <w:b/>
+          <w:bCs/>
+          <w:sz w:val="28"/>
+          <w:szCs w:val="28"/>
+          <w:lang w:val="en-US"/>
+        </w:rPr>
+        <w:t>Redux toolkit shopping cart</w:t>
+      </w:r>
+    </w:p>
+    <w:p>
+      <w:pPr>
+        <w:rPr>
+          <w:lang w:val="en-US"/>
+        </w:rPr>
+      </w:pPr>
+      <w:r>
+        <w:rPr>
+          <w:lang w:val="en-US"/>
+        </w:rPr>
+        <w:t>Better understanding of redux watch it dedicated video on it its state management tool.</w:t>
+      </w:r>
+    </w:p>
+    <w:p>
+      <w:pPr>
+        <w:rPr>
+          <w:lang w:val="en-US"/>
+        </w:rPr>
+      </w:pPr>
+      <w:r>
+        <w:rPr>
+          <w:lang w:val="en-US"/>
+        </w:rPr>
+        <w:t>Now the add to shopiing cart functionality is done through redux as we want to change in state of it intantly as we click the add to cart button so for that we install @reduxjs/toolkit and react-redux.</w:t>
+      </w:r>
+    </w:p>
+    <w:p>
+      <w:pPr>
+        <w:rPr>
+          <w:lang w:val="en-US"/>
+        </w:rPr>
+      </w:pPr>
+      <w:r>
+        <w:rPr>
+          <w:lang w:val="en-US"/>
+        </w:rPr>
+        <w:t>Firstly we create a redux folder where we create a state for the cart it will have products as array and quantity , and price initial as empty and zero rept.but if there is a change in state we increase it quanity and other attributes.</w:t>
+      </w:r>
+    </w:p>
+    <w:p>
+      <w:pPr>
+        <w:rPr>
+          <w:lang w:val="en-US"/>
+        </w:rPr>
+      </w:pPr>
+      <w:r>
+        <w:rPr>
+          <w:lang w:val="en-US"/>
+        </w:rPr>
+        <w:t>Now since this is out of the way we can move on to the products page where we use another hook called useDispatch with the help of which we could change the state of the cart in the navbar.</w:t>
+      </w:r>
+    </w:p>
+    <w:p>
+      <w:pPr>
+        <w:rPr>
+          <w:lang w:val="en-US"/>
+        </w:rPr>
+      </w:pPr>
+      <w:r>
+        <w:rPr>
+          <w:lang w:val="en-US"/>
+        </w:rPr>
+        <w:lastRenderedPageBreak/>
+        <w:t>We use useSelector in the navbar to select the specific state variable.</w:t>
+      </w:r>
+    </w:p>
+    <w:p>
+      <w:pPr>
+        <w:rPr>
+          <w:lang w:val="en-US"/>
+        </w:rPr>
+      </w:pPr>
     </w:p>
     <w:p>
       <w:pPr>
@@ -923,7 +727,7 @@
   <w:style w:type="paragraph" w:default="1" w:styleId="Normal">
     <w:name w:val="Normal"/>
     <w:qFormat/>
-    <w:rsid w:val="00AE3CF5"/>
+    <w:rsid w:val="00043C98"/>
   </w:style>
   <w:style w:type="character" w:default="1" w:styleId="DefaultParagraphFont">
     <w:name w:val="Default Paragraph Font"/>

</xml_diff>

<commit_message>
firebase addition left for image
</commit_message>
<xml_diff>
--- a/client/walkthrough.docx
+++ b/client/walkthrough.docx
@@ -47,7 +47,21 @@
         <w:rPr>
           <w:lang w:val="en-US"/>
         </w:rPr>
-        <w:t xml:space="preserve"> new attribute inStock in Boolean.</w:t>
+        <w:t xml:space="preserve"> new attribute </w:t>
+      </w:r>
+      <w:proofErr w:type="spellStart"/>
+      <w:r>
+        <w:rPr>
+          <w:lang w:val="en-US"/>
+        </w:rPr>
+        <w:t>inStock</w:t>
+      </w:r>
+      <w:proofErr w:type="spellEnd"/>
+      <w:r>
+        <w:rPr>
+          <w:lang w:val="en-US"/>
+        </w:rPr>
+        <w:t xml:space="preserve"> in Boolean.</w:t>
       </w:r>
     </w:p>
     <w:p>
@@ -260,7 +274,21 @@
         <w:rPr>
           <w:lang w:val="en-US"/>
         </w:rPr>
-        <w:t xml:space="preserve">First if any category is given the we can request the api route with the category </w:t>
+        <w:t xml:space="preserve">First if any category is given the we can request the </w:t>
+      </w:r>
+      <w:proofErr w:type="spellStart"/>
+      <w:r>
+        <w:rPr>
+          <w:lang w:val="en-US"/>
+        </w:rPr>
+        <w:t>api</w:t>
+      </w:r>
+      <w:proofErr w:type="spellEnd"/>
+      <w:r>
+        <w:rPr>
+          <w:lang w:val="en-US"/>
+        </w:rPr>
+        <w:t xml:space="preserve"> route with the category </w:t>
       </w:r>
       <w:proofErr w:type="spellStart"/>
       <w:r>
@@ -302,7 +330,21 @@
         <w:rPr>
           <w:lang w:val="en-US"/>
         </w:rPr>
-        <w:t xml:space="preserve"> returned array from api request and for the last </w:t>
+        <w:t xml:space="preserve"> returned array from </w:t>
+      </w:r>
+      <w:proofErr w:type="spellStart"/>
+      <w:r>
+        <w:rPr>
+          <w:lang w:val="en-US"/>
+        </w:rPr>
+        <w:t>api</w:t>
+      </w:r>
+      <w:proofErr w:type="spellEnd"/>
+      <w:r>
+        <w:rPr>
+          <w:lang w:val="en-US"/>
+        </w:rPr>
+        <w:t xml:space="preserve"> request and for the last </w:t>
       </w:r>
       <w:proofErr w:type="spellStart"/>
       <w:r>
@@ -409,7 +451,21 @@
         <w:rPr>
           <w:lang w:val="en-US"/>
         </w:rPr>
-        <w:t xml:space="preserve"> to get a product we just need it id and then we can just use the api find/:id route to get that product.</w:t>
+        <w:t xml:space="preserve"> to get a product we just need it id and then we can just use the </w:t>
+      </w:r>
+      <w:proofErr w:type="spellStart"/>
+      <w:r>
+        <w:rPr>
+          <w:lang w:val="en-US"/>
+        </w:rPr>
+        <w:t>api</w:t>
+      </w:r>
+      <w:proofErr w:type="spellEnd"/>
+      <w:r>
+        <w:rPr>
+          <w:lang w:val="en-US"/>
+        </w:rPr>
+        <w:t xml:space="preserve"> find/:id route to get that product.</w:t>
       </w:r>
     </w:p>
     <w:p>
@@ -751,20 +807,48 @@
         <w:rPr>
           <w:lang w:val="en-US"/>
         </w:rPr>
-        <w:t xml:space="preserve"> used the node api route and the documentation to complete the post request and also having some difficulties in giving feedback to the user in successful transaction.</w:t>
-      </w:r>
-    </w:p>
-    <w:p>
-      <w:pPr>
-        <w:rPr>
-          <w:lang w:val="en-US"/>
-        </w:rPr>
-      </w:pPr>
-      <w:r>
-        <w:rPr>
-          <w:lang w:val="en-US"/>
-        </w:rPr>
-        <w:t>Rewatch the node api and react part of it bit complex in its own way.</w:t>
+        <w:t xml:space="preserve"> used the node </w:t>
+      </w:r>
+      <w:proofErr w:type="spellStart"/>
+      <w:r>
+        <w:rPr>
+          <w:lang w:val="en-US"/>
+        </w:rPr>
+        <w:t>api</w:t>
+      </w:r>
+      <w:proofErr w:type="spellEnd"/>
+      <w:r>
+        <w:rPr>
+          <w:lang w:val="en-US"/>
+        </w:rPr>
+        <w:t xml:space="preserve"> route and the documentation to complete the post request and also having some difficulties in giving feedback to the user in successful transaction.</w:t>
+      </w:r>
+    </w:p>
+    <w:p>
+      <w:pPr>
+        <w:rPr>
+          <w:lang w:val="en-US"/>
+        </w:rPr>
+      </w:pPr>
+      <w:r>
+        <w:rPr>
+          <w:lang w:val="en-US"/>
+        </w:rPr>
+        <w:t xml:space="preserve">Rewatch the node </w:t>
+      </w:r>
+      <w:proofErr w:type="spellStart"/>
+      <w:r>
+        <w:rPr>
+          <w:lang w:val="en-US"/>
+        </w:rPr>
+        <w:t>api</w:t>
+      </w:r>
+      <w:proofErr w:type="spellEnd"/>
+      <w:r>
+        <w:rPr>
+          <w:lang w:val="en-US"/>
+        </w:rPr>
+        <w:t xml:space="preserve"> and react part of it bit complex in its own way.</w:t>
       </w:r>
     </w:p>
     <w:p>
@@ -928,7 +1012,21 @@
         <w:rPr>
           <w:lang w:val="en-US"/>
         </w:rPr>
-        <w:t xml:space="preserve">Although we can make api calls in the login page itself but for the cleanliness I tend to create </w:t>
+        <w:t xml:space="preserve">Although we can make </w:t>
+      </w:r>
+      <w:proofErr w:type="spellStart"/>
+      <w:r>
+        <w:rPr>
+          <w:lang w:val="en-US"/>
+        </w:rPr>
+        <w:t>api</w:t>
+      </w:r>
+      <w:proofErr w:type="spellEnd"/>
+      <w:r>
+        <w:rPr>
+          <w:lang w:val="en-US"/>
+        </w:rPr>
+        <w:t xml:space="preserve"> calls in the login page itself but for the cleanliness I tend to create </w:t>
       </w:r>
       <w:proofErr w:type="gramStart"/>
       <w:r>
@@ -942,7 +1040,35 @@
         <w:rPr>
           <w:lang w:val="en-US"/>
         </w:rPr>
-        <w:t xml:space="preserve"> api calls file which gives api calls initially </w:t>
+        <w:t xml:space="preserve"> </w:t>
+      </w:r>
+      <w:proofErr w:type="spellStart"/>
+      <w:r>
+        <w:rPr>
+          <w:lang w:val="en-US"/>
+        </w:rPr>
+        <w:t>api</w:t>
+      </w:r>
+      <w:proofErr w:type="spellEnd"/>
+      <w:r>
+        <w:rPr>
+          <w:lang w:val="en-US"/>
+        </w:rPr>
+        <w:t xml:space="preserve"> calls file which gives </w:t>
+      </w:r>
+      <w:proofErr w:type="spellStart"/>
+      <w:r>
+        <w:rPr>
+          <w:lang w:val="en-US"/>
+        </w:rPr>
+        <w:t>api</w:t>
+      </w:r>
+      <w:proofErr w:type="spellEnd"/>
+      <w:r>
+        <w:rPr>
+          <w:lang w:val="en-US"/>
+        </w:rPr>
+        <w:t xml:space="preserve"> calls initially </w:t>
       </w:r>
       <w:proofErr w:type="spellStart"/>
       <w:r>
@@ -1146,7 +1272,21 @@
         <w:rPr>
           <w:lang w:val="en-US"/>
         </w:rPr>
-        <w:t xml:space="preserve"> so we need to put all the api calls in the apiCalls.js redux folder.</w:t>
+        <w:t xml:space="preserve"> so we need to put all the </w:t>
+      </w:r>
+      <w:proofErr w:type="spellStart"/>
+      <w:r>
+        <w:rPr>
+          <w:lang w:val="en-US"/>
+        </w:rPr>
+        <w:t>api</w:t>
+      </w:r>
+      <w:proofErr w:type="spellEnd"/>
+      <w:r>
+        <w:rPr>
+          <w:lang w:val="en-US"/>
+        </w:rPr>
+        <w:t xml:space="preserve"> calls in the apiCalls.js redux folder.</w:t>
       </w:r>
     </w:p>
     <w:p>
@@ -1251,83 +1391,10 @@
           <w:lang w:val="en-US"/>
         </w:rPr>
         <w:lastRenderedPageBreak/>
-        <w:t>Fetching last n elements from the api</w:t>
-      </w:r>
-    </w:p>
-    <w:p>
-      <w:pPr>
-        <w:rPr>
-          <w:lang w:val="en-US"/>
-        </w:rPr>
-      </w:pPr>
-      <w:r>
-        <w:rPr>
-          <w:lang w:val="en-US"/>
-        </w:rPr>
-        <w:t>In this section we fetch users and orders from the node api query and show them in small and large widget respectively.</w:t>
-      </w:r>
-    </w:p>
-    <w:p>
-      <w:proofErr w:type="spellStart"/>
-      <w:r>
-        <w:t>const</w:t>
-      </w:r>
-      <w:proofErr w:type="spellEnd"/>
-      <w:r>
-        <w:t xml:space="preserve"> res = await </w:t>
-      </w:r>
-      <w:proofErr w:type="spellStart"/>
-      <w:r>
-        <w:t>userRequest.get</w:t>
-      </w:r>
-      <w:proofErr w:type="spellEnd"/>
-      <w:r>
-        <w:t>("users/?new=true");</w:t>
-      </w:r>
-      <w:r>
-        <w:t xml:space="preserve"> with the help of this </w:t>
-      </w:r>
-      <w:proofErr w:type="spellStart"/>
-      <w:r>
-        <w:t>querry</w:t>
-      </w:r>
-      <w:proofErr w:type="spellEnd"/>
-      <w:r>
-        <w:t xml:space="preserve"> we can get the latest 5 users so this is how we get user in the small widget.</w:t>
-      </w:r>
-    </w:p>
-    <w:p>
-      <w:proofErr w:type="spellStart"/>
-      <w:r>
-        <w:t>const</w:t>
-      </w:r>
-      <w:proofErr w:type="spellEnd"/>
-      <w:r>
-        <w:t xml:space="preserve"> res = await </w:t>
-      </w:r>
-      <w:proofErr w:type="spellStart"/>
-      <w:r>
-        <w:t>userRequest.get</w:t>
-      </w:r>
-      <w:proofErr w:type="spellEnd"/>
-      <w:r>
-        <w:t>("orders");</w:t>
-      </w:r>
-      <w:r>
-        <w:t xml:space="preserve"> </w:t>
-      </w:r>
-      <w:proofErr w:type="gramStart"/>
-      <w:r>
-        <w:t>Similarly</w:t>
-      </w:r>
-      <w:proofErr w:type="gramEnd"/>
-      <w:r>
-        <w:t xml:space="preserve"> this is for the orders/ transactions.</w:t>
-      </w:r>
-    </w:p>
-    <w:p/>
-    <w:p>
-      <w:pPr>
+        <w:t xml:space="preserve">Fetching last n elements from the </w:t>
+      </w:r>
+      <w:proofErr w:type="spellStart"/>
+      <w:r>
         <w:rPr>
           <w:b/>
           <w:bCs/>
@@ -1335,8 +1402,98 @@
           <w:szCs w:val="28"/>
           <w:lang w:val="en-US"/>
         </w:rPr>
-      </w:pPr>
-      <w:r>
+        <w:t>api</w:t>
+      </w:r>
+      <w:proofErr w:type="spellEnd"/>
+    </w:p>
+    <w:p>
+      <w:pPr>
+        <w:rPr>
+          <w:lang w:val="en-US"/>
+        </w:rPr>
+      </w:pPr>
+      <w:r>
+        <w:rPr>
+          <w:lang w:val="en-US"/>
+        </w:rPr>
+        <w:t xml:space="preserve">In this section we fetch users and orders from the node </w:t>
+      </w:r>
+      <w:proofErr w:type="spellStart"/>
+      <w:r>
+        <w:rPr>
+          <w:lang w:val="en-US"/>
+        </w:rPr>
+        <w:t>api</w:t>
+      </w:r>
+      <w:proofErr w:type="spellEnd"/>
+      <w:r>
+        <w:rPr>
+          <w:lang w:val="en-US"/>
+        </w:rPr>
+        <w:t xml:space="preserve"> query and show them in small and large widget respectively.</w:t>
+      </w:r>
+    </w:p>
+    <w:p>
+      <w:proofErr w:type="spellStart"/>
+      <w:r>
+        <w:t>const</w:t>
+      </w:r>
+      <w:proofErr w:type="spellEnd"/>
+      <w:r>
+        <w:t xml:space="preserve"> res = await </w:t>
+      </w:r>
+      <w:proofErr w:type="spellStart"/>
+      <w:r>
+        <w:t>userRequest.get</w:t>
+      </w:r>
+      <w:proofErr w:type="spellEnd"/>
+      <w:r>
+        <w:t>("users/?new=true");</w:t>
+      </w:r>
+      <w:r>
+        <w:t xml:space="preserve"> with the help of this </w:t>
+      </w:r>
+      <w:proofErr w:type="spellStart"/>
+      <w:r>
+        <w:t>querry</w:t>
+      </w:r>
+      <w:proofErr w:type="spellEnd"/>
+      <w:r>
+        <w:t xml:space="preserve"> we can get the latest 5 users so this is how we get user in the small widget.</w:t>
+      </w:r>
+    </w:p>
+    <w:p>
+      <w:proofErr w:type="spellStart"/>
+      <w:r>
+        <w:t>const</w:t>
+      </w:r>
+      <w:proofErr w:type="spellEnd"/>
+      <w:r>
+        <w:t xml:space="preserve"> res = await </w:t>
+      </w:r>
+      <w:proofErr w:type="spellStart"/>
+      <w:r>
+        <w:t>userRequest.get</w:t>
+      </w:r>
+      <w:proofErr w:type="spellEnd"/>
+      <w:r>
+        <w:t>("orders");</w:t>
+      </w:r>
+      <w:r>
+        <w:t xml:space="preserve"> </w:t>
+      </w:r>
+      <w:proofErr w:type="gramStart"/>
+      <w:r>
+        <w:t>Similarly</w:t>
+      </w:r>
+      <w:proofErr w:type="gramEnd"/>
+      <w:r>
+        <w:t xml:space="preserve"> this is for the orders/ transactions.</w:t>
+      </w:r>
+    </w:p>
+    <w:p/>
+    <w:p>
+      <w:pPr>
         <w:rPr>
           <w:b/>
           <w:bCs/>
@@ -1344,16 +1501,1300 @@
           <w:szCs w:val="28"/>
           <w:lang w:val="en-US"/>
         </w:rPr>
-        <w:t>React.js Chart Tutorial</w:t>
-      </w:r>
-    </w:p>
-    <w:p>
-      <w:pPr>
+      </w:pPr>
+      <w:r>
         <w:rPr>
           <w:b/>
           <w:bCs/>
           <w:sz w:val="28"/>
           <w:szCs w:val="28"/>
+          <w:lang w:val="en-US"/>
+        </w:rPr>
+        <w:t>React.js Chart Tutorial</w:t>
+      </w:r>
+    </w:p>
+    <w:p>
+      <w:pPr>
+        <w:rPr>
+          <w:lang w:val="en-US"/>
+        </w:rPr>
+      </w:pPr>
+      <w:r>
+        <w:rPr>
+          <w:lang w:val="en-US"/>
+        </w:rPr>
+        <w:t xml:space="preserve">We remember that when we get the user stats from the node </w:t>
+      </w:r>
+      <w:proofErr w:type="spellStart"/>
+      <w:r>
+        <w:rPr>
+          <w:lang w:val="en-US"/>
+        </w:rPr>
+        <w:t>api</w:t>
+      </w:r>
+      <w:proofErr w:type="spellEnd"/>
+      <w:r>
+        <w:rPr>
+          <w:lang w:val="en-US"/>
+        </w:rPr>
+        <w:t xml:space="preserve"> it returns us month no and total no of active users so now our task is to convert that number to correspond to a </w:t>
+      </w:r>
+      <w:proofErr w:type="gramStart"/>
+      <w:r>
+        <w:rPr>
+          <w:lang w:val="en-US"/>
+        </w:rPr>
+        <w:t>month .</w:t>
+      </w:r>
+      <w:proofErr w:type="gramEnd"/>
+    </w:p>
+    <w:p>
+      <w:r>
+        <w:rPr>
+          <w:lang w:val="en-US"/>
+        </w:rPr>
+        <w:t xml:space="preserve">To correspond the number to a month we use </w:t>
+      </w:r>
+      <w:proofErr w:type="gramStart"/>
+      <w:r>
+        <w:rPr>
+          <w:lang w:val="en-US"/>
+        </w:rPr>
+        <w:t>a</w:t>
+      </w:r>
+      <w:proofErr w:type="gramEnd"/>
+      <w:r>
+        <w:rPr>
+          <w:lang w:val="en-US"/>
+        </w:rPr>
+        <w:t xml:space="preserve"> array method where we are storing month name in an array and then mapping app the element the come as response on the get request of the user stats </w:t>
+      </w:r>
+      <w:r>
+        <w:t xml:space="preserve">        </w:t>
+      </w:r>
+    </w:p>
+    <w:p>
+      <w:proofErr w:type="spellStart"/>
+      <w:r>
+        <w:t>res.data.map</w:t>
+      </w:r>
+      <w:proofErr w:type="spellEnd"/>
+      <w:r>
+        <w:t>((item) =&gt;</w:t>
+      </w:r>
+    </w:p>
+    <w:p>
+      <w:r>
+        <w:t xml:space="preserve">          </w:t>
+      </w:r>
+      <w:proofErr w:type="spellStart"/>
+      <w:r>
+        <w:t>setUserStats</w:t>
+      </w:r>
+      <w:proofErr w:type="spellEnd"/>
+      <w:r>
+        <w:t>((</w:t>
+      </w:r>
+      <w:proofErr w:type="spellStart"/>
+      <w:r>
+        <w:t>prev</w:t>
+      </w:r>
+      <w:proofErr w:type="spellEnd"/>
+      <w:r>
+        <w:t>) =&gt; [</w:t>
+      </w:r>
+    </w:p>
+    <w:p>
+      <w:r>
+        <w:t>            ...</w:t>
+      </w:r>
+      <w:proofErr w:type="spellStart"/>
+      <w:r>
+        <w:t>prev</w:t>
+      </w:r>
+      <w:proofErr w:type="spellEnd"/>
+      <w:r>
+        <w:t>,</w:t>
+      </w:r>
+    </w:p>
+    <w:p>
+      <w:r>
+        <w:t xml:space="preserve">            </w:t>
+      </w:r>
+      <w:proofErr w:type="gramStart"/>
+      <w:r>
+        <w:t>{ name</w:t>
+      </w:r>
+      <w:proofErr w:type="gramEnd"/>
+      <w:r>
+        <w:t>: MONTHS[</w:t>
+      </w:r>
+      <w:proofErr w:type="spellStart"/>
+      <w:r>
+        <w:t>item._id</w:t>
+      </w:r>
+      <w:proofErr w:type="spellEnd"/>
+      <w:r>
+        <w:t xml:space="preserve"> - 1], "Active User": </w:t>
+      </w:r>
+      <w:proofErr w:type="spellStart"/>
+      <w:r>
+        <w:t>item.total</w:t>
+      </w:r>
+      <w:proofErr w:type="spellEnd"/>
+      <w:r>
+        <w:t xml:space="preserve"> },</w:t>
+      </w:r>
+    </w:p>
+    <w:p>
+      <w:r>
+        <w:t>          ])</w:t>
+      </w:r>
+    </w:p>
+    <w:p>
+      <w:r>
+        <w:t>Here Month is the array and item.id gives the month number and since the array is zero indices so we use item.id-1.</w:t>
+      </w:r>
+      <w:r>
+        <w:t xml:space="preserve"> And then we use user stats as data frame which is an array.</w:t>
+      </w:r>
+    </w:p>
+    <w:p>
+      <w:pPr>
+        <w:rPr>
+          <w:b/>
+          <w:bCs/>
+          <w:sz w:val="28"/>
+          <w:szCs w:val="28"/>
+          <w:lang w:val="en-US"/>
+        </w:rPr>
+      </w:pPr>
+      <w:r>
+        <w:rPr>
+          <w:b/>
+          <w:bCs/>
+          <w:sz w:val="28"/>
+          <w:szCs w:val="28"/>
+          <w:lang w:val="en-US"/>
+        </w:rPr>
+        <w:t>React.js C</w:t>
+      </w:r>
+      <w:r>
+        <w:rPr>
+          <w:b/>
+          <w:bCs/>
+          <w:sz w:val="28"/>
+          <w:szCs w:val="28"/>
+          <w:lang w:val="en-US"/>
+        </w:rPr>
+        <w:t>alculating Revenue</w:t>
+      </w:r>
+    </w:p>
+    <w:p>
+      <w:pPr>
+        <w:rPr>
+          <w:lang w:val="en-US"/>
+        </w:rPr>
+      </w:pPr>
+      <w:r>
+        <w:rPr>
+          <w:lang w:val="en-US"/>
+        </w:rPr>
+        <w:t xml:space="preserve">To calculate the </w:t>
+      </w:r>
+      <w:proofErr w:type="gramStart"/>
+      <w:r>
+        <w:rPr>
+          <w:lang w:val="en-US"/>
+        </w:rPr>
+        <w:t>revenue</w:t>
+      </w:r>
+      <w:proofErr w:type="gramEnd"/>
+      <w:r>
+        <w:rPr>
+          <w:lang w:val="en-US"/>
+        </w:rPr>
+        <w:t xml:space="preserve"> we are using the orders/income route with gives the total expenditure in the array format with </w:t>
+      </w:r>
+      <w:proofErr w:type="spellStart"/>
+      <w:r>
+        <w:rPr>
+          <w:lang w:val="en-US"/>
+        </w:rPr>
+        <w:t>prev</w:t>
+      </w:r>
+      <w:proofErr w:type="spellEnd"/>
+      <w:r>
+        <w:rPr>
+          <w:lang w:val="en-US"/>
+        </w:rPr>
+        <w:t xml:space="preserve"> month and last to last month record.</w:t>
+      </w:r>
+    </w:p>
+    <w:p>
+      <w:pPr>
+        <w:rPr>
+          <w:lang w:val="en-US"/>
+        </w:rPr>
+      </w:pPr>
+      <w:r>
+        <w:rPr>
+          <w:lang w:val="en-US"/>
+        </w:rPr>
+        <w:t>So now to show the data we can just put them in state variables and render them accordingly.</w:t>
+      </w:r>
+    </w:p>
+    <w:p>
+      <w:pPr>
+        <w:rPr>
+          <w:lang w:val="en-US"/>
+        </w:rPr>
+      </w:pPr>
+      <w:r>
+        <w:rPr>
+          <w:lang w:val="en-US"/>
+        </w:rPr>
+        <w:t xml:space="preserve">For the percent increase and decrease we just find the ratio of new to </w:t>
+      </w:r>
+      <w:proofErr w:type="spellStart"/>
+      <w:r>
+        <w:rPr>
+          <w:lang w:val="en-US"/>
+        </w:rPr>
+        <w:t>prev</w:t>
+      </w:r>
+      <w:proofErr w:type="spellEnd"/>
+      <w:r>
+        <w:rPr>
+          <w:lang w:val="en-US"/>
+        </w:rPr>
+        <w:t xml:space="preserve"> total earnings.</w:t>
+      </w:r>
+    </w:p>
+    <w:p>
+      <w:pPr>
+        <w:rPr>
+          <w:b/>
+          <w:bCs/>
+          <w:sz w:val="28"/>
+          <w:szCs w:val="28"/>
+          <w:lang w:val="en-US"/>
+        </w:rPr>
+      </w:pPr>
+      <w:r>
+        <w:rPr>
+          <w:b/>
+          <w:bCs/>
+          <w:sz w:val="28"/>
+          <w:szCs w:val="28"/>
+          <w:lang w:val="en-US"/>
+        </w:rPr>
+        <w:t>Redux Toolkit CRUD operations</w:t>
+      </w:r>
+    </w:p>
+    <w:p>
+      <w:pPr>
+        <w:rPr>
+          <w:lang w:val="en-US"/>
+        </w:rPr>
+      </w:pPr>
+      <w:r>
+        <w:rPr>
+          <w:lang w:val="en-US"/>
+        </w:rPr>
+        <w:t xml:space="preserve">To fetch the products from the </w:t>
+      </w:r>
+      <w:proofErr w:type="spellStart"/>
+      <w:r>
+        <w:rPr>
+          <w:lang w:val="en-US"/>
+        </w:rPr>
+        <w:t>db</w:t>
+      </w:r>
+      <w:proofErr w:type="spellEnd"/>
+      <w:r>
+        <w:rPr>
+          <w:lang w:val="en-US"/>
+        </w:rPr>
+        <w:t xml:space="preserve"> we need to create a product slice of </w:t>
+      </w:r>
+      <w:proofErr w:type="spellStart"/>
+      <w:r>
+        <w:rPr>
+          <w:lang w:val="en-US"/>
+        </w:rPr>
+        <w:t>productRedux</w:t>
+      </w:r>
+      <w:proofErr w:type="spellEnd"/>
+      <w:r>
+        <w:rPr>
+          <w:lang w:val="en-US"/>
+        </w:rPr>
+        <w:t xml:space="preserve"> for it whose initial state is just like user empty array </w:t>
+      </w:r>
+      <w:proofErr w:type="spellStart"/>
+      <w:r>
+        <w:rPr>
+          <w:lang w:val="en-US"/>
+        </w:rPr>
+        <w:t>isfetching</w:t>
+      </w:r>
+      <w:proofErr w:type="spellEnd"/>
+      <w:r>
+        <w:rPr>
+          <w:lang w:val="en-US"/>
+        </w:rPr>
+        <w:t xml:space="preserve"> is false and error is false.</w:t>
+      </w:r>
+    </w:p>
+    <w:p>
+      <w:pPr>
+        <w:rPr>
+          <w:lang w:val="en-US"/>
+        </w:rPr>
+      </w:pPr>
+      <w:r>
+        <w:rPr>
+          <w:lang w:val="en-US"/>
+        </w:rPr>
+        <w:t xml:space="preserve">So </w:t>
+      </w:r>
+      <w:proofErr w:type="spellStart"/>
+      <w:r>
+        <w:rPr>
+          <w:lang w:val="en-US"/>
+        </w:rPr>
+        <w:t>getProductStart</w:t>
+      </w:r>
+      <w:proofErr w:type="spellEnd"/>
+      <w:r>
+        <w:rPr>
+          <w:lang w:val="en-US"/>
+        </w:rPr>
+        <w:t xml:space="preserve"> </w:t>
+      </w:r>
+      <w:proofErr w:type="spellStart"/>
+      <w:r>
+        <w:rPr>
+          <w:lang w:val="en-US"/>
+        </w:rPr>
+        <w:t>isfetching</w:t>
+      </w:r>
+      <w:proofErr w:type="spellEnd"/>
+      <w:r>
+        <w:rPr>
+          <w:lang w:val="en-US"/>
+        </w:rPr>
+        <w:t xml:space="preserve"> is </w:t>
+      </w:r>
+      <w:proofErr w:type="gramStart"/>
+      <w:r>
+        <w:rPr>
+          <w:lang w:val="en-US"/>
+        </w:rPr>
+        <w:t>true ,error</w:t>
+      </w:r>
+      <w:proofErr w:type="gramEnd"/>
+      <w:r>
+        <w:rPr>
+          <w:lang w:val="en-US"/>
+        </w:rPr>
+        <w:t xml:space="preserve"> is false if success we have action payload so we assign this payload to products array and is fetching is false else if it is a failure then </w:t>
+      </w:r>
+      <w:proofErr w:type="spellStart"/>
+      <w:r>
+        <w:rPr>
+          <w:lang w:val="en-US"/>
+        </w:rPr>
+        <w:t>ifFetching</w:t>
+      </w:r>
+      <w:proofErr w:type="spellEnd"/>
+      <w:r>
+        <w:rPr>
+          <w:lang w:val="en-US"/>
+        </w:rPr>
+        <w:t xml:space="preserve"> is false ,error is true.</w:t>
+      </w:r>
+    </w:p>
+    <w:p>
+      <w:pPr>
+        <w:rPr>
+          <w:lang w:val="en-US"/>
+        </w:rPr>
+      </w:pPr>
+      <w:r>
+        <w:rPr>
+          <w:lang w:val="en-US"/>
+        </w:rPr>
+        <w:t>Add this red</w:t>
+      </w:r>
+      <w:r>
+        <w:rPr>
+          <w:lang w:val="en-US"/>
+        </w:rPr>
+        <w:t>ucer to store and create a similar function to that of login in apiCalls.js.</w:t>
+      </w:r>
+    </w:p>
+    <w:p>
+      <w:pPr>
+        <w:rPr>
+          <w:lang w:val="en-US"/>
+        </w:rPr>
+      </w:pPr>
+      <w:proofErr w:type="gramStart"/>
+      <w:r>
+        <w:rPr>
+          <w:lang w:val="en-US"/>
+        </w:rPr>
+        <w:t>So</w:t>
+      </w:r>
+      <w:proofErr w:type="gramEnd"/>
+      <w:r>
+        <w:rPr>
+          <w:lang w:val="en-US"/>
+        </w:rPr>
+        <w:t xml:space="preserve"> this was for the backend now to use this setup for fetching of data we use </w:t>
+      </w:r>
+      <w:proofErr w:type="spellStart"/>
+      <w:r>
+        <w:rPr>
+          <w:lang w:val="en-US"/>
+        </w:rPr>
+        <w:t>useDispatch</w:t>
+      </w:r>
+      <w:proofErr w:type="spellEnd"/>
+      <w:r>
+        <w:rPr>
+          <w:lang w:val="en-US"/>
+        </w:rPr>
+        <w:t xml:space="preserve"> and </w:t>
+      </w:r>
+      <w:proofErr w:type="spellStart"/>
+      <w:r>
+        <w:rPr>
+          <w:lang w:val="en-US"/>
+        </w:rPr>
+        <w:t>useSelector</w:t>
+      </w:r>
+      <w:proofErr w:type="spellEnd"/>
+      <w:r>
+        <w:rPr>
+          <w:lang w:val="en-US"/>
+        </w:rPr>
+        <w:t xml:space="preserve"> </w:t>
+      </w:r>
+      <w:r>
+        <w:rPr>
+          <w:lang w:val="en-US"/>
+        </w:rPr>
+        <w:t xml:space="preserve">and </w:t>
+      </w:r>
+      <w:proofErr w:type="spellStart"/>
+      <w:r>
+        <w:rPr>
+          <w:lang w:val="en-US"/>
+        </w:rPr>
+        <w:t>useEffect</w:t>
+      </w:r>
+      <w:proofErr w:type="spellEnd"/>
+      <w:r>
+        <w:rPr>
+          <w:lang w:val="en-US"/>
+        </w:rPr>
+        <w:t xml:space="preserve"> to dispatch our data to the server as soon as we render the page.</w:t>
+      </w:r>
+    </w:p>
+    <w:p>
+      <w:pPr>
+        <w:rPr>
+          <w:lang w:val="en-US"/>
+        </w:rPr>
+      </w:pPr>
+      <w:r>
+        <w:rPr>
+          <w:lang w:val="en-US"/>
+        </w:rPr>
+        <w:lastRenderedPageBreak/>
+        <w:t xml:space="preserve">Now with the help of </w:t>
+      </w:r>
+      <w:proofErr w:type="spellStart"/>
+      <w:r>
+        <w:rPr>
+          <w:lang w:val="en-US"/>
+        </w:rPr>
+        <w:t>useSelector</w:t>
+      </w:r>
+      <w:proofErr w:type="spellEnd"/>
+      <w:r>
+        <w:rPr>
+          <w:lang w:val="en-US"/>
+        </w:rPr>
+        <w:t xml:space="preserve"> we can access the state of product and get the products and put them in </w:t>
+      </w:r>
+      <w:proofErr w:type="spellStart"/>
+      <w:r>
+        <w:rPr>
+          <w:lang w:val="en-US"/>
+        </w:rPr>
+        <w:t>ui</w:t>
+      </w:r>
+      <w:proofErr w:type="spellEnd"/>
+      <w:r>
+        <w:rPr>
+          <w:lang w:val="en-US"/>
+        </w:rPr>
+        <w:t>.</w:t>
+      </w:r>
+    </w:p>
+    <w:p>
+      <w:pPr>
+        <w:rPr>
+          <w:lang w:val="en-US"/>
+        </w:rPr>
+      </w:pPr>
+      <w:r>
+        <w:rPr>
+          <w:lang w:val="en-US"/>
+        </w:rPr>
+        <w:t xml:space="preserve">Delete functionality also similar to that of create we make reducers and then for delete we need is only id so we get it with the </w:t>
+      </w:r>
+      <w:proofErr w:type="spellStart"/>
+      <w:r>
+        <w:rPr>
+          <w:lang w:val="en-US"/>
+        </w:rPr>
+        <w:t>api</w:t>
+      </w:r>
+      <w:proofErr w:type="spellEnd"/>
+      <w:r>
+        <w:rPr>
+          <w:lang w:val="en-US"/>
+        </w:rPr>
+        <w:t xml:space="preserve"> call and then with the help of splice function we remove the that element from the products array.</w:t>
+      </w:r>
+    </w:p>
+    <w:p>
+      <w:pPr>
+        <w:rPr>
+          <w:lang w:val="en-US"/>
+        </w:rPr>
+      </w:pPr>
+      <w:r>
+        <w:rPr>
+          <w:lang w:val="en-US"/>
+        </w:rPr>
+        <w:t xml:space="preserve">And we invoke the </w:t>
+      </w:r>
+      <w:proofErr w:type="spellStart"/>
+      <w:r>
+        <w:rPr>
+          <w:lang w:val="en-US"/>
+        </w:rPr>
+        <w:t>handledelete</w:t>
+      </w:r>
+      <w:proofErr w:type="spellEnd"/>
+      <w:r>
+        <w:rPr>
+          <w:lang w:val="en-US"/>
+        </w:rPr>
+        <w:t xml:space="preserve"> where we use dispatch to delete in delete icon in UI</w:t>
+      </w:r>
+      <w:r>
+        <w:rPr>
+          <w:lang w:val="en-US"/>
+        </w:rPr>
+        <w:t>.</w:t>
+      </w:r>
+    </w:p>
+    <w:p>
+      <w:pPr>
+        <w:rPr>
+          <w:lang w:val="en-US"/>
+        </w:rPr>
+      </w:pPr>
+      <w:r>
+        <w:rPr>
+          <w:lang w:val="en-US"/>
+        </w:rPr>
+        <w:t xml:space="preserve">Now to work on the specific product when we click on the product we want to show its features and make some important </w:t>
+      </w:r>
+      <w:proofErr w:type="spellStart"/>
+      <w:r>
+        <w:rPr>
+          <w:lang w:val="en-US"/>
+        </w:rPr>
+        <w:t>changes.for</w:t>
+      </w:r>
+      <w:proofErr w:type="spellEnd"/>
+      <w:r>
+        <w:rPr>
+          <w:lang w:val="en-US"/>
+        </w:rPr>
+        <w:t xml:space="preserve"> that when we click on the edit we need the params id for that specific product so to do that we can use </w:t>
+      </w:r>
+      <w:proofErr w:type="spellStart"/>
+      <w:r>
+        <w:rPr>
+          <w:lang w:val="en-US"/>
+        </w:rPr>
+        <w:t>useLocation</w:t>
+      </w:r>
+      <w:proofErr w:type="spellEnd"/>
+      <w:r>
+        <w:rPr>
+          <w:lang w:val="en-US"/>
+        </w:rPr>
+        <w:t xml:space="preserve"> </w:t>
+      </w:r>
+      <w:proofErr w:type="spellStart"/>
+      <w:proofErr w:type="gramStart"/>
+      <w:r>
+        <w:rPr>
+          <w:lang w:val="en-US"/>
+        </w:rPr>
+        <w:t>hook.</w:t>
+      </w:r>
+      <w:r>
+        <w:rPr>
+          <w:lang w:val="en-US"/>
+        </w:rPr>
+        <w:t>Now</w:t>
+      </w:r>
+      <w:proofErr w:type="spellEnd"/>
+      <w:proofErr w:type="gramEnd"/>
+      <w:r>
+        <w:rPr>
+          <w:lang w:val="en-US"/>
+        </w:rPr>
+        <w:t xml:space="preserve"> with the help of the pathname given by the </w:t>
+      </w:r>
+      <w:proofErr w:type="spellStart"/>
+      <w:r>
+        <w:rPr>
+          <w:lang w:val="en-US"/>
+        </w:rPr>
+        <w:t>useLocation</w:t>
+      </w:r>
+      <w:proofErr w:type="spellEnd"/>
+      <w:r>
+        <w:rPr>
+          <w:lang w:val="en-US"/>
+        </w:rPr>
+        <w:t xml:space="preserve"> hook we can find that specific product in the products array whose id is </w:t>
+      </w:r>
+      <w:proofErr w:type="spellStart"/>
+      <w:r>
+        <w:rPr>
+          <w:lang w:val="en-US"/>
+        </w:rPr>
+        <w:t>is</w:t>
+      </w:r>
+      <w:proofErr w:type="spellEnd"/>
+      <w:r>
+        <w:rPr>
+          <w:lang w:val="en-US"/>
+        </w:rPr>
+        <w:t xml:space="preserve"> required.</w:t>
+      </w:r>
+    </w:p>
+    <w:p>
+      <w:pPr>
+        <w:rPr>
+          <w:lang w:val="en-US"/>
+        </w:rPr>
+      </w:pPr>
+      <w:r>
+        <w:rPr>
+          <w:lang w:val="en-US"/>
+        </w:rPr>
+        <w:t xml:space="preserve">Now moving on to the chart on the singular product </w:t>
+      </w:r>
+      <w:proofErr w:type="gramStart"/>
+      <w:r>
+        <w:rPr>
+          <w:lang w:val="en-US"/>
+        </w:rPr>
+        <w:t>page</w:t>
+      </w:r>
+      <w:r>
+        <w:rPr>
+          <w:lang w:val="en-US"/>
+        </w:rPr>
+        <w:t>(</w:t>
+      </w:r>
+      <w:proofErr w:type="gramEnd"/>
+      <w:r>
+        <w:rPr>
+          <w:lang w:val="en-US"/>
+        </w:rPr>
+        <w:t xml:space="preserve">stats of product) to do that we make some updates in our </w:t>
+      </w:r>
+      <w:proofErr w:type="spellStart"/>
+      <w:r>
+        <w:rPr>
+          <w:lang w:val="en-US"/>
+        </w:rPr>
+        <w:t>api</w:t>
+      </w:r>
+      <w:proofErr w:type="spellEnd"/>
+      <w:r>
+        <w:rPr>
+          <w:lang w:val="en-US"/>
+        </w:rPr>
+        <w:t xml:space="preserve"> which also give data matching with the product it when </w:t>
+      </w:r>
+      <w:proofErr w:type="spellStart"/>
+      <w:r>
+        <w:rPr>
+          <w:lang w:val="en-US"/>
+        </w:rPr>
+        <w:t>qurried</w:t>
+      </w:r>
+      <w:proofErr w:type="spellEnd"/>
+      <w:r>
+        <w:rPr>
+          <w:lang w:val="en-US"/>
+        </w:rPr>
+        <w:t xml:space="preserve"> with it.</w:t>
+      </w:r>
+    </w:p>
+    <w:p>
+      <w:r>
+        <w:t xml:space="preserve">        </w:t>
+      </w:r>
+      <w:proofErr w:type="spellStart"/>
+      <w:r>
+        <w:t>const</w:t>
+      </w:r>
+      <w:proofErr w:type="spellEnd"/>
+      <w:r>
+        <w:t xml:space="preserve"> res = await </w:t>
+      </w:r>
+      <w:proofErr w:type="spellStart"/>
+      <w:proofErr w:type="gramStart"/>
+      <w:r>
+        <w:t>userRequest.get</w:t>
+      </w:r>
+      <w:proofErr w:type="spellEnd"/>
+      <w:r>
+        <w:t>(</w:t>
+      </w:r>
+      <w:proofErr w:type="gramEnd"/>
+      <w:r>
+        <w:t>"orders/</w:t>
+      </w:r>
+      <w:proofErr w:type="spellStart"/>
+      <w:r>
+        <w:t>income?pid</w:t>
+      </w:r>
+      <w:proofErr w:type="spellEnd"/>
+      <w:r>
+        <w:t xml:space="preserve">=" + </w:t>
+      </w:r>
+      <w:proofErr w:type="spellStart"/>
+      <w:r>
+        <w:t>productId</w:t>
+      </w:r>
+      <w:proofErr w:type="spellEnd"/>
+      <w:r>
+        <w:t>);</w:t>
+      </w:r>
+    </w:p>
+    <w:p>
+      <w:r>
+        <w:tab/>
+        <w:t>now we sort the data with respect to newest to oldest</w:t>
+      </w:r>
+    </w:p>
+    <w:p>
+      <w:r>
+        <w:t xml:space="preserve">        </w:t>
+      </w:r>
+      <w:proofErr w:type="spellStart"/>
+      <w:r>
+        <w:t>const</w:t>
+      </w:r>
+      <w:proofErr w:type="spellEnd"/>
+      <w:r>
+        <w:t xml:space="preserve"> list = </w:t>
+      </w:r>
+      <w:proofErr w:type="spellStart"/>
+      <w:r>
+        <w:t>res.</w:t>
+      </w:r>
+      <w:proofErr w:type="gramStart"/>
+      <w:r>
+        <w:t>data.sort</w:t>
+      </w:r>
+      <w:proofErr w:type="spellEnd"/>
+      <w:proofErr w:type="gramEnd"/>
+      <w:r>
+        <w:t>((</w:t>
+      </w:r>
+      <w:proofErr w:type="spellStart"/>
+      <w:r>
+        <w:t>a,b</w:t>
+      </w:r>
+      <w:proofErr w:type="spellEnd"/>
+      <w:r>
+        <w:t>)=&gt;{</w:t>
+      </w:r>
+    </w:p>
+    <w:p>
+      <w:r>
+        <w:t xml:space="preserve">            return </w:t>
+      </w:r>
+      <w:proofErr w:type="spellStart"/>
+      <w:r>
+        <w:t>a._id</w:t>
+      </w:r>
+      <w:proofErr w:type="spellEnd"/>
+      <w:r>
+        <w:t xml:space="preserve"> - </w:t>
+      </w:r>
+      <w:proofErr w:type="spellStart"/>
+      <w:r>
+        <w:t>b._id</w:t>
+      </w:r>
+      <w:proofErr w:type="spellEnd"/>
+    </w:p>
+    <w:p>
+      <w:r>
+        <w:t>        })</w:t>
+      </w:r>
+    </w:p>
+    <w:p>
+      <w:r>
+        <w:t>// now we map this data to that of the stats for the chart</w:t>
+      </w:r>
+    </w:p>
+    <w:p>
+      <w:r>
+        <w:t xml:space="preserve">        </w:t>
+      </w:r>
+      <w:proofErr w:type="spellStart"/>
+      <w:r>
+        <w:t>list.map</w:t>
+      </w:r>
+      <w:proofErr w:type="spellEnd"/>
+      <w:r>
+        <w:t>((item) =&gt;</w:t>
+      </w:r>
+    </w:p>
+    <w:p>
+      <w:r>
+        <w:t xml:space="preserve">          </w:t>
+      </w:r>
+      <w:proofErr w:type="spellStart"/>
+      <w:r>
+        <w:t>setPStats</w:t>
+      </w:r>
+      <w:proofErr w:type="spellEnd"/>
+      <w:r>
+        <w:t>((</w:t>
+      </w:r>
+      <w:proofErr w:type="spellStart"/>
+      <w:r>
+        <w:t>prev</w:t>
+      </w:r>
+      <w:proofErr w:type="spellEnd"/>
+      <w:r>
+        <w:t>) =&gt; [</w:t>
+      </w:r>
+    </w:p>
+    <w:p>
+      <w:r>
+        <w:t>            ...</w:t>
+      </w:r>
+      <w:proofErr w:type="spellStart"/>
+      <w:r>
+        <w:t>prev</w:t>
+      </w:r>
+      <w:proofErr w:type="spellEnd"/>
+      <w:r>
+        <w:t>,</w:t>
+      </w:r>
+    </w:p>
+    <w:p>
+      <w:r>
+        <w:t xml:space="preserve">            </w:t>
+      </w:r>
+      <w:proofErr w:type="gramStart"/>
+      <w:r>
+        <w:t>{ name</w:t>
+      </w:r>
+      <w:proofErr w:type="gramEnd"/>
+      <w:r>
+        <w:t>: MONTHS[</w:t>
+      </w:r>
+      <w:proofErr w:type="spellStart"/>
+      <w:r>
+        <w:t>item._id</w:t>
+      </w:r>
+      <w:proofErr w:type="spellEnd"/>
+      <w:r>
+        <w:t xml:space="preserve"> - 1], Sales: </w:t>
+      </w:r>
+      <w:proofErr w:type="spellStart"/>
+      <w:r>
+        <w:t>item.total</w:t>
+      </w:r>
+      <w:proofErr w:type="spellEnd"/>
+      <w:r>
+        <w:t xml:space="preserve"> },</w:t>
+      </w:r>
+    </w:p>
+    <w:p>
+      <w:r>
+        <w:t>          ])</w:t>
+      </w:r>
+    </w:p>
+    <w:p>
+      <w:r>
+        <w:t>        );</w:t>
+      </w:r>
+    </w:p>
+    <w:p>
+      <w:pPr>
+        <w:rPr>
+          <w:lang w:val="en-US"/>
+        </w:rPr>
+      </w:pPr>
+      <w:r>
+        <w:rPr>
+          <w:lang w:val="en-US"/>
+        </w:rPr>
+        <w:t>Now we add reducers for the final update and create operation all the start and failure reducers are some but for success in update we change the value at the particular index of the given id element and in case of create we just push the payload in the array.</w:t>
+      </w:r>
+    </w:p>
+    <w:p>
+      <w:pPr>
+        <w:rPr>
+          <w:b/>
+          <w:bCs/>
+          <w:sz w:val="28"/>
+          <w:szCs w:val="28"/>
+          <w:lang w:val="en-US"/>
+        </w:rPr>
+      </w:pPr>
+      <w:r>
+        <w:rPr>
+          <w:b/>
+          <w:bCs/>
+          <w:sz w:val="28"/>
+          <w:szCs w:val="28"/>
+          <w:lang w:val="en-US"/>
+        </w:rPr>
+        <w:t xml:space="preserve">Handling multiple input in </w:t>
+      </w:r>
+      <w:proofErr w:type="spellStart"/>
+      <w:r>
+        <w:rPr>
+          <w:b/>
+          <w:bCs/>
+          <w:sz w:val="28"/>
+          <w:szCs w:val="28"/>
+          <w:lang w:val="en-US"/>
+        </w:rPr>
+        <w:t>newProduct</w:t>
+      </w:r>
+      <w:proofErr w:type="spellEnd"/>
+      <w:r>
+        <w:rPr>
+          <w:b/>
+          <w:bCs/>
+          <w:sz w:val="28"/>
+          <w:szCs w:val="28"/>
+          <w:lang w:val="en-US"/>
+        </w:rPr>
+        <w:t xml:space="preserve"> page</w:t>
+      </w:r>
+    </w:p>
+    <w:p>
+      <w:pPr>
+        <w:rPr>
+          <w:lang w:val="en-US"/>
+        </w:rPr>
+      </w:pPr>
+      <w:r>
+        <w:rPr>
+          <w:lang w:val="en-US"/>
+        </w:rPr>
+        <w:t xml:space="preserve">In the new product </w:t>
+      </w:r>
+      <w:proofErr w:type="gramStart"/>
+      <w:r>
+        <w:rPr>
+          <w:lang w:val="en-US"/>
+        </w:rPr>
+        <w:t>page</w:t>
+      </w:r>
+      <w:proofErr w:type="gramEnd"/>
+      <w:r>
+        <w:rPr>
+          <w:lang w:val="en-US"/>
+        </w:rPr>
+        <w:t xml:space="preserve"> we have multiple inputs to manage so here one could use multiple states and in the end combine them in the end to an object.</w:t>
+      </w:r>
+    </w:p>
+    <w:p>
+      <w:pPr>
+        <w:rPr>
+          <w:lang w:val="en-US"/>
+        </w:rPr>
+      </w:pPr>
+      <w:r>
+        <w:rPr>
+          <w:lang w:val="en-US"/>
+        </w:rPr>
+        <w:t xml:space="preserve">But here we use only one state for all input except </w:t>
+      </w:r>
+      <w:proofErr w:type="gramStart"/>
+      <w:r>
+        <w:rPr>
+          <w:lang w:val="en-US"/>
+        </w:rPr>
+        <w:t>categories(</w:t>
+      </w:r>
+      <w:proofErr w:type="gramEnd"/>
+      <w:r>
+        <w:rPr>
+          <w:lang w:val="en-US"/>
+        </w:rPr>
+        <w:t xml:space="preserve">as this is array) and image(as we need to upload it somewhere and then get the </w:t>
+      </w:r>
+      <w:proofErr w:type="spellStart"/>
+      <w:r>
+        <w:rPr>
+          <w:lang w:val="en-US"/>
+        </w:rPr>
+        <w:t>url</w:t>
+      </w:r>
+      <w:proofErr w:type="spellEnd"/>
+      <w:r>
+        <w:rPr>
+          <w:lang w:val="en-US"/>
+        </w:rPr>
+        <w:t>).</w:t>
+      </w:r>
+    </w:p>
+    <w:p>
+      <w:pPr>
+        <w:rPr>
+          <w:lang w:val="en-US"/>
+        </w:rPr>
+      </w:pPr>
+      <w:r>
+        <w:rPr>
+          <w:lang w:val="en-US"/>
+        </w:rPr>
+        <w:t xml:space="preserve"> </w:t>
+      </w:r>
+    </w:p>
+    <w:p>
+      <w:pPr>
+        <w:rPr>
+          <w:lang w:val="en-US"/>
+        </w:rPr>
+      </w:pPr>
+      <w:proofErr w:type="gramStart"/>
+      <w:r>
+        <w:rPr>
+          <w:lang w:val="en-US"/>
+        </w:rPr>
+        <w:lastRenderedPageBreak/>
+        <w:t>So</w:t>
+      </w:r>
+      <w:proofErr w:type="gramEnd"/>
+      <w:r>
+        <w:rPr>
+          <w:lang w:val="en-US"/>
+        </w:rPr>
+        <w:t xml:space="preserve"> we put names and </w:t>
+      </w:r>
+      <w:proofErr w:type="spellStart"/>
+      <w:r>
+        <w:rPr>
+          <w:lang w:val="en-US"/>
+        </w:rPr>
+        <w:t>handleChange</w:t>
+      </w:r>
+      <w:proofErr w:type="spellEnd"/>
+      <w:r>
+        <w:rPr>
+          <w:lang w:val="en-US"/>
+        </w:rPr>
+        <w:t xml:space="preserve"> </w:t>
+      </w:r>
+      <w:proofErr w:type="spellStart"/>
+      <w:r>
+        <w:rPr>
+          <w:lang w:val="en-US"/>
+        </w:rPr>
+        <w:t>onChange</w:t>
+      </w:r>
+      <w:proofErr w:type="spellEnd"/>
+      <w:r>
+        <w:rPr>
+          <w:lang w:val="en-US"/>
+        </w:rPr>
+        <w:t xml:space="preserve"> functions and manage their state and for the categories we need only the values separated by commas so we just change their values by </w:t>
+      </w:r>
+      <w:proofErr w:type="spellStart"/>
+      <w:r>
+        <w:rPr>
+          <w:lang w:val="en-US"/>
+        </w:rPr>
+        <w:t>spliting</w:t>
+      </w:r>
+      <w:proofErr w:type="spellEnd"/>
+      <w:r>
+        <w:rPr>
+          <w:lang w:val="en-US"/>
+        </w:rPr>
+        <w:t xml:space="preserve"> them from commas.</w:t>
+      </w:r>
+    </w:p>
+    <w:p>
+      <w:r>
+        <w:t xml:space="preserve">  </w:t>
+      </w:r>
+      <w:proofErr w:type="spellStart"/>
+      <w:r>
+        <w:t>const</w:t>
+      </w:r>
+      <w:proofErr w:type="spellEnd"/>
+      <w:r>
+        <w:t xml:space="preserve"> </w:t>
+      </w:r>
+      <w:proofErr w:type="spellStart"/>
+      <w:r>
+        <w:t>handleChange</w:t>
+      </w:r>
+      <w:proofErr w:type="spellEnd"/>
+      <w:r>
+        <w:t xml:space="preserve"> = (e) =&gt; {</w:t>
+      </w:r>
+    </w:p>
+    <w:p>
+      <w:r>
+        <w:t xml:space="preserve">    </w:t>
+      </w:r>
+      <w:proofErr w:type="spellStart"/>
+      <w:r>
+        <w:t>setInputs</w:t>
+      </w:r>
+      <w:proofErr w:type="spellEnd"/>
+      <w:r>
+        <w:t>((</w:t>
+      </w:r>
+      <w:proofErr w:type="spellStart"/>
+      <w:r>
+        <w:t>prev</w:t>
+      </w:r>
+      <w:proofErr w:type="spellEnd"/>
+      <w:r>
+        <w:t>) =&gt; {</w:t>
+      </w:r>
+    </w:p>
+    <w:p>
+      <w:r>
+        <w:t xml:space="preserve">      return </w:t>
+      </w:r>
+      <w:proofErr w:type="gramStart"/>
+      <w:r>
+        <w:t>{ ...</w:t>
+      </w:r>
+      <w:proofErr w:type="spellStart"/>
+      <w:proofErr w:type="gramEnd"/>
+      <w:r>
+        <w:t>prev</w:t>
+      </w:r>
+      <w:proofErr w:type="spellEnd"/>
+      <w:r>
+        <w:t xml:space="preserve">, [e.target.name]: </w:t>
+      </w:r>
+      <w:proofErr w:type="spellStart"/>
+      <w:r>
+        <w:t>e.target.value</w:t>
+      </w:r>
+      <w:proofErr w:type="spellEnd"/>
+      <w:r>
+        <w:t xml:space="preserve"> };</w:t>
+      </w:r>
+    </w:p>
+    <w:p>
+      <w:r>
+        <w:t>    });</w:t>
+      </w:r>
+    </w:p>
+    <w:p>
+      <w:r>
+        <w:t>  };</w:t>
+      </w:r>
+    </w:p>
+    <w:p>
+      <w:r>
+        <w:t xml:space="preserve">  </w:t>
+      </w:r>
+      <w:proofErr w:type="spellStart"/>
+      <w:r>
+        <w:t>const</w:t>
+      </w:r>
+      <w:proofErr w:type="spellEnd"/>
+      <w:r>
+        <w:t xml:space="preserve"> </w:t>
+      </w:r>
+      <w:proofErr w:type="spellStart"/>
+      <w:r>
+        <w:t>handleCat</w:t>
+      </w:r>
+      <w:proofErr w:type="spellEnd"/>
+      <w:r>
+        <w:t xml:space="preserve"> = (e) =&gt; {</w:t>
+      </w:r>
+    </w:p>
+    <w:p>
+      <w:r>
+        <w:t xml:space="preserve">    </w:t>
+      </w:r>
+      <w:proofErr w:type="spellStart"/>
+      <w:r>
+        <w:t>setCat</w:t>
+      </w:r>
+      <w:proofErr w:type="spellEnd"/>
+      <w:r>
+        <w:t>(</w:t>
+      </w:r>
+      <w:proofErr w:type="spellStart"/>
+      <w:proofErr w:type="gramStart"/>
+      <w:r>
+        <w:t>e.target</w:t>
+      </w:r>
+      <w:proofErr w:type="gramEnd"/>
+      <w:r>
+        <w:t>.value.split</w:t>
+      </w:r>
+      <w:proofErr w:type="spellEnd"/>
+      <w:r>
+        <w:t>(","));</w:t>
+      </w:r>
+    </w:p>
+    <w:p>
+      <w:r>
+        <w:t>  };</w:t>
+      </w:r>
+    </w:p>
+    <w:p>
+      <w:pPr>
+        <w:rPr>
+          <w:lang w:val="en-US"/>
+        </w:rPr>
+      </w:pPr>
+    </w:p>
+    <w:p>
+      <w:pPr>
+        <w:rPr>
           <w:lang w:val="en-US"/>
         </w:rPr>
       </w:pPr>
@@ -1812,7 +3253,7 @@
   <w:style w:type="paragraph" w:default="1" w:styleId="Normal">
     <w:name w:val="Normal"/>
     <w:qFormat/>
-    <w:rsid w:val="00B06494"/>
+    <w:rsid w:val="00852810"/>
   </w:style>
   <w:style w:type="character" w:default="1" w:styleId="DefaultParagraphFont">
     <w:name w:val="Default Paragraph Font"/>

</xml_diff>